<commit_message>
added few more details to the report
</commit_message>
<xml_diff>
--- a/Report.docx
+++ b/Report.docx
@@ -330,15 +330,6 @@
     </w:p>
     <w:p>
       <w:pPr>
-        <w:rPr>
-          <w:rFonts w:ascii="Times New Roman" w:hAnsi="Times New Roman" w:cs="Times New Roman"/>
-          <w:b/>
-          <w:bCs/>
-        </w:rPr>
-      </w:pPr>
-    </w:p>
-    <w:p>
-      <w:pPr>
         <w:pStyle w:val="ListParagraph"/>
         <w:numPr>
           <w:ilvl w:val="0"/>
@@ -483,13 +474,6 @@
     </w:p>
     <w:p>
       <w:pPr>
-        <w:rPr>
-          <w:rFonts w:ascii="Times New Roman" w:hAnsi="Times New Roman" w:cs="Times New Roman"/>
-        </w:rPr>
-      </w:pPr>
-    </w:p>
-    <w:p>
-      <w:pPr>
         <w:pStyle w:val="ListParagraph"/>
         <w:numPr>
           <w:ilvl w:val="0"/>
@@ -507,7 +491,6 @@
           <w:b/>
           <w:bCs/>
         </w:rPr>
-        <w:lastRenderedPageBreak/>
         <w:t>Methodology</w:t>
       </w:r>
     </w:p>
@@ -530,6 +513,7 @@
         <w:rPr>
           <w:rFonts w:ascii="Times New Roman" w:hAnsi="Times New Roman" w:cs="Times New Roman"/>
         </w:rPr>
+        <w:lastRenderedPageBreak/>
         <w:t>The analysis is based on data related to renewable energy generation, CO2 emissions, low-carbon electricity distribution, electricity generation types, renewable electricity generating capacity per capita, disparities in low-carbon electricity production, the relationship between GDP growth and low-carbon electricity usage by country, and electricity access vs. GDP per capita. The data spans from 2000 to 2020 and includes information from various countries.</w:t>
       </w:r>
     </w:p>
@@ -3344,6 +3328,8 @@
     <w:rsid w:val="00181A25"/>
     <w:rsid w:val="002E0714"/>
     <w:rsid w:val="00492350"/>
+    <w:rsid w:val="00836813"/>
+    <w:rsid w:val="00D7134E"/>
     <w:rsid w:val="00E07E48"/>
     <w:rsid w:val="00F75108"/>
   </w:rsids>

</xml_diff>